<commit_message>
Finished Assignment 2 Notes and Example
</commit_message>
<xml_diff>
--- a/Assignments/Assignment 2/Answers/Assignment 2.docx
+++ b/Assignments/Assignment 2/Answers/Assignment 2.docx
@@ -18,13 +18,6 @@
     </w:p>
     <w:p>
       <w:pPr>
-        <w:rPr>
-          <w:lang w:val="en-US"/>
-        </w:rPr>
-      </w:pPr>
-    </w:p>
-    <w:p>
-      <w:pPr>
         <w:pStyle w:val="ListParagraph"/>
         <w:numPr>
           <w:ilvl w:val="0"/>
@@ -511,6 +504,7 @@
       </w:pPr>
       <w:r>
         <w:rPr>
+          <w:noProof/>
           <w:lang w:val="en-US"/>
         </w:rPr>
         <w:drawing>
@@ -663,7 +657,6 @@
         <w:rPr>
           <w:lang w:val="en-US"/>
         </w:rPr>
-        <w:lastRenderedPageBreak/>
         <w:t>Click the dropdown array beside Month Name and uncheckmark December</w:t>
       </w:r>
     </w:p>
@@ -686,6 +679,7 @@
           <w:bCs/>
           <w:lang w:val="en-US"/>
         </w:rPr>
+        <w:lastRenderedPageBreak/>
         <w:t>Add PriceRange</w:t>
       </w:r>
       <w:r>
@@ -723,6 +717,7 @@
       </w:pPr>
       <w:r>
         <w:rPr>
+          <w:noProof/>
           <w:lang w:val="en-US"/>
         </w:rPr>
         <w:drawing>
@@ -1342,6 +1337,7 @@
       </w:pPr>
       <w:r>
         <w:rPr>
+          <w:noProof/>
           <w:sz w:val="23"/>
           <w:szCs w:val="23"/>
         </w:rPr>
@@ -1506,6 +1502,7 @@
       </w:pPr>
       <w:r>
         <w:rPr>
+          <w:noProof/>
           <w:sz w:val="23"/>
           <w:szCs w:val="23"/>
         </w:rPr>
@@ -1803,6 +1800,7 @@
       <w:r>
         <w:rPr>
           <w:rFonts w:ascii="Courier New" w:hAnsi="Courier New" w:cs="Courier New"/>
+          <w:noProof/>
           <w:sz w:val="23"/>
           <w:szCs w:val="23"/>
         </w:rPr>
@@ -1945,6 +1943,7 @@
       <w:r>
         <w:rPr>
           <w:rFonts w:ascii="Courier New" w:hAnsi="Courier New" w:cs="Courier New"/>
+          <w:noProof/>
           <w:sz w:val="23"/>
           <w:szCs w:val="23"/>
         </w:rPr>
@@ -2072,6 +2071,7 @@
       </w:pPr>
       <w:r>
         <w:rPr>
+          <w:noProof/>
           <w:sz w:val="23"/>
           <w:szCs w:val="23"/>
         </w:rPr>
@@ -2346,6 +2346,7 @@
       <w:r>
         <w:rPr>
           <w:rFonts w:ascii="Courier New" w:hAnsi="Courier New" w:cs="Courier New"/>
+          <w:noProof/>
           <w:sz w:val="23"/>
           <w:szCs w:val="23"/>
         </w:rPr>
@@ -2474,6 +2475,7 @@
       <w:r>
         <w:rPr>
           <w:rFonts w:ascii="Courier New" w:hAnsi="Courier New" w:cs="Courier New"/>
+          <w:noProof/>
           <w:sz w:val="23"/>
           <w:szCs w:val="23"/>
         </w:rPr>
@@ -2917,6 +2919,54 @@
           <w:lang w:val="en-US"/>
         </w:rPr>
         <w:t>---</w:t>
+      </w:r>
+    </w:p>
+    <w:p>
+      <w:pPr>
+        <w:rPr>
+          <w:lang w:val="en-US"/>
+        </w:rPr>
+      </w:pPr>
+      <w:r>
+        <w:rPr>
+          <w:lang w:val="en-US"/>
+        </w:rPr>
+        <w:lastRenderedPageBreak/>
+        <w:drawing>
+          <wp:inline distT="0" distB="0" distL="0" distR="0" wp14:anchorId="5FF3AF1B" wp14:editId="4C174C93">
+            <wp:extent cx="5943600" cy="4240530"/>
+            <wp:effectExtent l="0" t="0" r="0" b="7620"/>
+            <wp:docPr id="8" name="Picture 8"/>
+            <wp:cNvGraphicFramePr>
+              <a:graphicFrameLocks xmlns:a="http://schemas.openxmlformats.org/drawingml/2006/main" noChangeAspect="1"/>
+            </wp:cNvGraphicFramePr>
+            <a:graphic xmlns:a="http://schemas.openxmlformats.org/drawingml/2006/main">
+              <a:graphicData uri="http://schemas.openxmlformats.org/drawingml/2006/picture">
+                <pic:pic xmlns:pic="http://schemas.openxmlformats.org/drawingml/2006/picture">
+                  <pic:nvPicPr>
+                    <pic:cNvPr id="1" name=""/>
+                    <pic:cNvPicPr/>
+                  </pic:nvPicPr>
+                  <pic:blipFill>
+                    <a:blip r:embed="rId14"/>
+                    <a:stretch>
+                      <a:fillRect/>
+                    </a:stretch>
+                  </pic:blipFill>
+                  <pic:spPr>
+                    <a:xfrm>
+                      <a:off x="0" y="0"/>
+                      <a:ext cx="5943600" cy="4240530"/>
+                    </a:xfrm>
+                    <a:prstGeom prst="rect">
+                      <a:avLst/>
+                    </a:prstGeom>
+                  </pic:spPr>
+                </pic:pic>
+              </a:graphicData>
+            </a:graphic>
+          </wp:inline>
+        </w:drawing>
       </w:r>
     </w:p>
     <w:sectPr>

</xml_diff>